<commit_message>
LR4 by Galinovski R.A has added
</commit_message>
<xml_diff>
--- a/students/k3240/Galinovski_Roman/LR_2_2/LR_2_2_Галиновский_Роман_К3240.docx
+++ b/students/k3240/Galinovski_Roman/LR_2_2/LR_2_2_Галиновский_Роман_К3240.docx
@@ -1,6 +1,6 @@
 
 <file path=word/document.xml><?xml version="1.0" encoding="utf-8"?>
-<w:document xmlns:wpc="http://schemas.microsoft.com/office/word/2010/wordprocessingCanvas" xmlns:cx="http://schemas.microsoft.com/office/drawing/2014/chartex" xmlns:cx1="http://schemas.microsoft.com/office/drawing/2015/9/8/chartex" xmlns:cx2="http://schemas.microsoft.com/office/drawing/2015/10/21/chartex" xmlns:cx3="http://schemas.microsoft.com/office/drawing/2016/5/9/chartex" xmlns:cx4="http://schemas.microsoft.com/office/drawing/2016/5/10/chartex" xmlns:cx5="http://schemas.microsoft.com/office/drawing/2016/5/11/chartex" xmlns:cx6="http://schemas.microsoft.com/office/drawing/2016/5/12/chartex" xmlns:cx7="http://schemas.microsoft.com/office/drawing/2016/5/13/chartex" xmlns:cx8="http://schemas.microsoft.com/office/drawing/2016/5/14/chartex" xmlns:mc="http://schemas.openxmlformats.org/markup-compatibility/2006" xmlns:aink="http://schemas.microsoft.com/office/drawing/2016/ink" xmlns:am3d="http://schemas.microsoft.com/office/drawing/2017/model3d" xmlns:o="urn:schemas-microsoft-com:office:office" xmlns:r="http://schemas.openxmlformats.org/officeDocument/2006/relationships" xmlns:m="http://schemas.openxmlformats.org/officeDocument/2006/math" xmlns:v="urn:schemas-microsoft-com:vml" xmlns:wp14="http://schemas.microsoft.com/office/word/2010/wordprocessingDrawing" xmlns:wp="http://schemas.openxmlformats.org/drawingml/2006/wordprocessingDrawing" xmlns:w10="urn:schemas-microsoft-com:office:word" xmlns:w="http://schemas.openxmlformats.org/wordprocessingml/2006/main" xmlns:w14="http://schemas.microsoft.com/office/word/2010/wordml" xmlns:w15="http://schemas.microsoft.com/office/word/2012/wordml" xmlns:w16cex="http://schemas.microsoft.com/office/word/2018/wordml/cex" xmlns:w16cid="http://schemas.microsoft.com/office/word/2016/wordml/cid" xmlns:w16="http://schemas.microsoft.com/office/word/2018/wordml" xmlns:w16sdtdh="http://schemas.microsoft.com/office/word/2020/wordml/sdtdatahash" xmlns:w16se="http://schemas.microsoft.com/office/word/2015/wordml/symex" xmlns:wpg="http://schemas.microsoft.com/office/word/2010/wordprocessingGroup" xmlns:wpi="http://schemas.microsoft.com/office/word/2010/wordprocessingInk" xmlns:wne="http://schemas.microsoft.com/office/word/2006/wordml" xmlns:wps="http://schemas.microsoft.com/office/word/2010/wordprocessingShape" mc:Ignorable="w14 w15 w16se w16cid w16 w16cex w16sdtdh wp14">
+<w:document xmlns:wpc="http://schemas.microsoft.com/office/word/2010/wordprocessingCanvas" xmlns:cx="http://schemas.microsoft.com/office/drawing/2014/chartex" xmlns:cx1="http://schemas.microsoft.com/office/drawing/2015/9/8/chartex" xmlns:cx2="http://schemas.microsoft.com/office/drawing/2015/10/21/chartex" xmlns:cx3="http://schemas.microsoft.com/office/drawing/2016/5/9/chartex" xmlns:cx4="http://schemas.microsoft.com/office/drawing/2016/5/10/chartex" xmlns:cx5="http://schemas.microsoft.com/office/drawing/2016/5/11/chartex" xmlns:cx6="http://schemas.microsoft.com/office/drawing/2016/5/12/chartex" xmlns:cx7="http://schemas.microsoft.com/office/drawing/2016/5/13/chartex" xmlns:cx8="http://schemas.microsoft.com/office/drawing/2016/5/14/chartex" xmlns:mc="http://schemas.openxmlformats.org/markup-compatibility/2006" xmlns:aink="http://schemas.microsoft.com/office/drawing/2016/ink" xmlns:am3d="http://schemas.microsoft.com/office/drawing/2017/model3d" xmlns:o="urn:schemas-microsoft-com:office:office" xmlns:oel="http://schemas.microsoft.com/office/2019/extlst" xmlns:r="http://schemas.openxmlformats.org/officeDocument/2006/relationships" xmlns:m="http://schemas.openxmlformats.org/officeDocument/2006/math" xmlns:v="urn:schemas-microsoft-com:vml" xmlns:wp14="http://schemas.microsoft.com/office/word/2010/wordprocessingDrawing" xmlns:wp="http://schemas.openxmlformats.org/drawingml/2006/wordprocessingDrawing" xmlns:w10="urn:schemas-microsoft-com:office:word" xmlns:w="http://schemas.openxmlformats.org/wordprocessingml/2006/main" xmlns:w14="http://schemas.microsoft.com/office/word/2010/wordml" xmlns:w15="http://schemas.microsoft.com/office/word/2012/wordml" xmlns:w16cex="http://schemas.microsoft.com/office/word/2018/wordml/cex" xmlns:w16cid="http://schemas.microsoft.com/office/word/2016/wordml/cid" xmlns:w16="http://schemas.microsoft.com/office/word/2018/wordml" xmlns:w16sdtdh="http://schemas.microsoft.com/office/word/2020/wordml/sdtdatahash" xmlns:w16se="http://schemas.microsoft.com/office/word/2015/wordml/symex" xmlns:wpg="http://schemas.microsoft.com/office/word/2010/wordprocessingGroup" xmlns:wpi="http://schemas.microsoft.com/office/word/2010/wordprocessingInk" xmlns:wne="http://schemas.microsoft.com/office/word/2006/wordml" xmlns:wps="http://schemas.microsoft.com/office/word/2010/wordprocessingShape" mc:Ignorable="w14 w15 w16se w16cid w16 w16cex w16sdtdh wp14">
   <w:body>
     <w:p>
       <w:pPr>
@@ -1369,6 +1369,9 @@
         </w:rPr>
       </w:pPr>
       <w:r>
+        <w:rPr>
+          <w:noProof/>
+        </w:rPr>
         <w:drawing>
           <wp:inline distT="0" distB="0" distL="0" distR="0" wp14:anchorId="2D873099" wp14:editId="36603626">
             <wp:extent cx="5940425" cy="3560445"/>
@@ -1583,6 +1586,9 @@
         </w:rPr>
       </w:pPr>
       <w:r>
+        <w:rPr>
+          <w:noProof/>
+        </w:rPr>
         <w:lastRenderedPageBreak/>
         <w:drawing>
           <wp:inline distT="0" distB="0" distL="0" distR="0" wp14:anchorId="174D5D44" wp14:editId="0DFFB49A">
@@ -1654,6 +1660,9 @@
         </w:rPr>
       </w:pPr>
       <w:r>
+        <w:rPr>
+          <w:noProof/>
+        </w:rPr>
         <w:drawing>
           <wp:inline distT="0" distB="0" distL="0" distR="0" wp14:anchorId="25C02295" wp14:editId="56FB6F2A">
             <wp:extent cx="5940425" cy="645160"/>
@@ -1744,18 +1753,20 @@
           <w:iCs/>
           <w:sz w:val="28"/>
           <w:szCs w:val="28"/>
-          <w:lang w:val="en-US"/>
-        </w:rPr>
-      </w:pPr>
-      <w:r>
-        <w:rPr>
-          <w:lang w:val="en-US"/>
+        </w:rPr>
+      </w:pPr>
+      <w:r>
+        <w:rPr>
+          <w:i/>
+          <w:iCs/>
+          <w:sz w:val="28"/>
+          <w:szCs w:val="28"/>
         </w:rPr>
         <w:drawing>
-          <wp:inline distT="0" distB="0" distL="0" distR="0" wp14:anchorId="06E49194" wp14:editId="09B17CC9">
-            <wp:extent cx="4743450" cy="3868789"/>
+          <wp:inline distT="0" distB="0" distL="0" distR="0" wp14:anchorId="250C262D" wp14:editId="76832838">
+            <wp:extent cx="4484491" cy="3733800"/>
             <wp:effectExtent l="0" t="0" r="0" b="0"/>
-            <wp:docPr id="6" name="Рисунок 6" descr="Изображение выглядит как текст&#10;&#10;Автоматически созданное описание"/>
+            <wp:docPr id="2" name="Рисунок 2" descr="Изображение выглядит как текст&#10;&#10;Автоматически созданное описание"/>
             <wp:cNvGraphicFramePr>
               <a:graphicFrameLocks xmlns:a="http://schemas.openxmlformats.org/drawingml/2006/main" noChangeAspect="1"/>
             </wp:cNvGraphicFramePr>
@@ -1763,7 +1774,7 @@
               <a:graphicData uri="http://schemas.openxmlformats.org/drawingml/2006/picture">
                 <pic:pic xmlns:pic="http://schemas.openxmlformats.org/drawingml/2006/picture">
                   <pic:nvPicPr>
-                    <pic:cNvPr id="6" name="Рисунок 6" descr="Изображение выглядит как текст&#10;&#10;Автоматически созданное описание"/>
+                    <pic:cNvPr id="2" name="Рисунок 2" descr="Изображение выглядит как текст&#10;&#10;Автоматически созданное описание"/>
                     <pic:cNvPicPr/>
                   </pic:nvPicPr>
                   <pic:blipFill>
@@ -1775,7 +1786,7 @@
                   <pic:spPr>
                     <a:xfrm>
                       <a:off x="0" y="0"/>
-                      <a:ext cx="4748537" cy="3872938"/>
+                      <a:ext cx="4495718" cy="3743148"/>
                     </a:xfrm>
                     <a:prstGeom prst="rect">
                       <a:avLst/>
@@ -1799,49 +1810,50 @@
           <w:iCs/>
           <w:sz w:val="28"/>
           <w:szCs w:val="28"/>
+        </w:rPr>
+      </w:pPr>
+    </w:p>
+    <w:p>
+      <w:pPr>
+        <w:tabs>
+          <w:tab w:val="left" w:pos="821"/>
+        </w:tabs>
+        <w:spacing w:before="199"/>
+        <w:rPr>
+          <w:sz w:val="28"/>
+          <w:szCs w:val="28"/>
+        </w:rPr>
+      </w:pPr>
+      <w:r>
+        <w:rPr>
+          <w:sz w:val="28"/>
+          <w:szCs w:val="28"/>
+        </w:rPr>
+        <w:t>Результат:</w:t>
+      </w:r>
+    </w:p>
+    <w:p>
+      <w:pPr>
+        <w:tabs>
+          <w:tab w:val="left" w:pos="821"/>
+        </w:tabs>
+        <w:spacing w:before="199"/>
+        <w:rPr>
+          <w:sz w:val="28"/>
+          <w:szCs w:val="28"/>
           <w:lang w:val="en-US"/>
         </w:rPr>
       </w:pPr>
-    </w:p>
-    <w:p>
-      <w:pPr>
-        <w:tabs>
-          <w:tab w:val="left" w:pos="821"/>
-        </w:tabs>
-        <w:spacing w:before="199"/>
-        <w:rPr>
-          <w:sz w:val="28"/>
-          <w:szCs w:val="28"/>
-        </w:rPr>
-      </w:pPr>
-      <w:r>
-        <w:rPr>
-          <w:sz w:val="28"/>
-          <w:szCs w:val="28"/>
-        </w:rPr>
-        <w:t>Результат:</w:t>
-      </w:r>
-    </w:p>
-    <w:p>
-      <w:pPr>
-        <w:tabs>
-          <w:tab w:val="left" w:pos="821"/>
-        </w:tabs>
-        <w:spacing w:before="199"/>
-        <w:rPr>
-          <w:sz w:val="28"/>
-          <w:szCs w:val="28"/>
-        </w:rPr>
-      </w:pPr>
-      <w:r>
-        <w:rPr>
-          <w:noProof/>
+      <w:r>
+        <w:rPr>
+          <w:sz w:val="28"/>
+          <w:szCs w:val="28"/>
         </w:rPr>
         <w:drawing>
-          <wp:inline distT="0" distB="0" distL="0" distR="0" wp14:anchorId="790CF053" wp14:editId="006CA109">
-            <wp:extent cx="5940425" cy="981075"/>
-            <wp:effectExtent l="0" t="0" r="3175" b="9525"/>
-            <wp:docPr id="7" name="Рисунок 7" descr="Изображение выглядит как стол&#10;&#10;Автоматически созданное описание"/>
+          <wp:inline distT="0" distB="0" distL="0" distR="0" wp14:anchorId="56061C34" wp14:editId="4E27B7AE">
+            <wp:extent cx="5940425" cy="913765"/>
+            <wp:effectExtent l="0" t="0" r="3175" b="635"/>
+            <wp:docPr id="21" name="Рисунок 21" descr="Изображение выглядит как стол&#10;&#10;Автоматически созданное описание"/>
             <wp:cNvGraphicFramePr>
               <a:graphicFrameLocks xmlns:a="http://schemas.openxmlformats.org/drawingml/2006/main" noChangeAspect="1"/>
             </wp:cNvGraphicFramePr>
@@ -1849,36 +1861,23 @@
               <a:graphicData uri="http://schemas.openxmlformats.org/drawingml/2006/picture">
                 <pic:pic xmlns:pic="http://schemas.openxmlformats.org/drawingml/2006/picture">
                   <pic:nvPicPr>
-                    <pic:cNvPr id="7" name="Рисунок 7" descr="Изображение выглядит как стол&#10;&#10;Автоматически созданное описание"/>
-                    <pic:cNvPicPr>
-                      <a:picLocks noChangeAspect="1" noChangeArrowheads="1"/>
-                    </pic:cNvPicPr>
+                    <pic:cNvPr id="21" name="Рисунок 21" descr="Изображение выглядит как стол&#10;&#10;Автоматически созданное описание"/>
+                    <pic:cNvPicPr/>
                   </pic:nvPicPr>
                   <pic:blipFill>
-                    <a:blip r:embed="rId11">
-                      <a:extLst>
-                        <a:ext uri="{28A0092B-C50C-407E-A947-70E740481C1C}">
-                          <a14:useLocalDpi xmlns:a14="http://schemas.microsoft.com/office/drawing/2010/main" val="0"/>
-                        </a:ext>
-                      </a:extLst>
-                    </a:blip>
-                    <a:srcRect/>
+                    <a:blip r:embed="rId11"/>
                     <a:stretch>
                       <a:fillRect/>
                     </a:stretch>
                   </pic:blipFill>
-                  <pic:spPr bwMode="auto">
+                  <pic:spPr>
                     <a:xfrm>
                       <a:off x="0" y="0"/>
-                      <a:ext cx="5940425" cy="981075"/>
+                      <a:ext cx="5940425" cy="913765"/>
                     </a:xfrm>
                     <a:prstGeom prst="rect">
                       <a:avLst/>
                     </a:prstGeom>
-                    <a:noFill/>
-                    <a:ln>
-                      <a:noFill/>
-                    </a:ln>
                   </pic:spPr>
                 </pic:pic>
               </a:graphicData>
@@ -1927,11 +1926,15 @@
         </w:rPr>
       </w:pPr>
       <w:r>
+        <w:rPr>
+          <w:sz w:val="28"/>
+          <w:szCs w:val="28"/>
+        </w:rPr>
         <w:drawing>
-          <wp:inline distT="0" distB="0" distL="0" distR="0" wp14:anchorId="626A7391" wp14:editId="28E05C58">
-            <wp:extent cx="5940425" cy="694055"/>
-            <wp:effectExtent l="0" t="0" r="3175" b="0"/>
-            <wp:docPr id="8" name="Рисунок 8"/>
+          <wp:inline distT="0" distB="0" distL="0" distR="0" wp14:anchorId="073D7C6D" wp14:editId="61877268">
+            <wp:extent cx="5940425" cy="697230"/>
+            <wp:effectExtent l="0" t="0" r="3175" b="7620"/>
+            <wp:docPr id="23" name="Рисунок 23"/>
             <wp:cNvGraphicFramePr>
               <a:graphicFrameLocks xmlns:a="http://schemas.openxmlformats.org/drawingml/2006/main" noChangeAspect="1"/>
             </wp:cNvGraphicFramePr>
@@ -1951,7 +1954,7 @@
                   <pic:spPr>
                     <a:xfrm>
                       <a:off x="0" y="0"/>
-                      <a:ext cx="5940425" cy="694055"/>
+                      <a:ext cx="5940425" cy="697230"/>
                     </a:xfrm>
                     <a:prstGeom prst="rect">
                       <a:avLst/>
@@ -1995,11 +1998,15 @@
         </w:rPr>
       </w:pPr>
       <w:r>
+        <w:rPr>
+          <w:sz w:val="28"/>
+          <w:szCs w:val="28"/>
+        </w:rPr>
         <w:drawing>
-          <wp:inline distT="0" distB="0" distL="0" distR="0" wp14:anchorId="424352AB" wp14:editId="2BC73487">
-            <wp:extent cx="2943636" cy="2848373"/>
-            <wp:effectExtent l="0" t="0" r="9525" b="9525"/>
-            <wp:docPr id="9" name="Рисунок 9" descr="Изображение выглядит как стол&#10;&#10;Автоматически созданное описание"/>
+          <wp:inline distT="0" distB="0" distL="0" distR="0" wp14:anchorId="2D7B0B66" wp14:editId="64710F03">
+            <wp:extent cx="2591162" cy="1095528"/>
+            <wp:effectExtent l="0" t="0" r="0" b="9525"/>
+            <wp:docPr id="24" name="Рисунок 24" descr="Изображение выглядит как стол&#10;&#10;Автоматически созданное описание"/>
             <wp:cNvGraphicFramePr>
               <a:graphicFrameLocks xmlns:a="http://schemas.openxmlformats.org/drawingml/2006/main" noChangeAspect="1"/>
             </wp:cNvGraphicFramePr>
@@ -2007,7 +2014,7 @@
               <a:graphicData uri="http://schemas.openxmlformats.org/drawingml/2006/picture">
                 <pic:pic xmlns:pic="http://schemas.openxmlformats.org/drawingml/2006/picture">
                   <pic:nvPicPr>
-                    <pic:cNvPr id="9" name="Рисунок 9" descr="Изображение выглядит как стол&#10;&#10;Автоматически созданное описание"/>
+                    <pic:cNvPr id="24" name="Рисунок 24" descr="Изображение выглядит как стол&#10;&#10;Автоматически созданное описание"/>
                     <pic:cNvPicPr/>
                   </pic:nvPicPr>
                   <pic:blipFill>
@@ -2019,7 +2026,7 @@
                   <pic:spPr>
                     <a:xfrm>
                       <a:off x="0" y="0"/>
-                      <a:ext cx="2943636" cy="2848373"/>
+                      <a:ext cx="2591162" cy="1095528"/>
                     </a:xfrm>
                     <a:prstGeom prst="rect">
                       <a:avLst/>
@@ -2043,42 +2050,6 @@
           <w:szCs w:val="28"/>
         </w:rPr>
       </w:pPr>
-    </w:p>
-    <w:p>
-      <w:pPr>
-        <w:tabs>
-          <w:tab w:val="left" w:pos="821"/>
-        </w:tabs>
-        <w:spacing w:before="199"/>
-        <w:rPr>
-          <w:sz w:val="28"/>
-          <w:szCs w:val="28"/>
-        </w:rPr>
-      </w:pPr>
-    </w:p>
-    <w:p>
-      <w:pPr>
-        <w:tabs>
-          <w:tab w:val="left" w:pos="821"/>
-        </w:tabs>
-        <w:spacing w:before="199"/>
-        <w:rPr>
-          <w:sz w:val="28"/>
-          <w:szCs w:val="28"/>
-        </w:rPr>
-      </w:pPr>
-    </w:p>
-    <w:p>
-      <w:pPr>
-        <w:tabs>
-          <w:tab w:val="left" w:pos="821"/>
-        </w:tabs>
-        <w:spacing w:before="199"/>
-        <w:rPr>
-          <w:sz w:val="28"/>
-          <w:szCs w:val="28"/>
-        </w:rPr>
-      </w:pPr>
       <w:r>
         <w:rPr>
           <w:i/>
@@ -2108,12 +2079,15 @@
         </w:rPr>
       </w:pPr>
       <w:r>
-        <w:lastRenderedPageBreak/>
+        <w:rPr>
+          <w:sz w:val="28"/>
+          <w:szCs w:val="28"/>
+        </w:rPr>
         <w:drawing>
-          <wp:inline distT="0" distB="0" distL="0" distR="0" wp14:anchorId="1436E0AF" wp14:editId="1856518C">
-            <wp:extent cx="5940425" cy="1584325"/>
-            <wp:effectExtent l="0" t="0" r="3175" b="0"/>
-            <wp:docPr id="10" name="Рисунок 10" descr="Изображение выглядит как текст&#10;&#10;Автоматически созданное описание"/>
+          <wp:inline distT="0" distB="0" distL="0" distR="0" wp14:anchorId="7B733251" wp14:editId="605BF88A">
+            <wp:extent cx="5940425" cy="1519555"/>
+            <wp:effectExtent l="0" t="0" r="3175" b="4445"/>
+            <wp:docPr id="25" name="Рисунок 25" descr="Изображение выглядит как текст&#10;&#10;Автоматически созданное описание"/>
             <wp:cNvGraphicFramePr>
               <a:graphicFrameLocks xmlns:a="http://schemas.openxmlformats.org/drawingml/2006/main" noChangeAspect="1"/>
             </wp:cNvGraphicFramePr>
@@ -2121,7 +2095,7 @@
               <a:graphicData uri="http://schemas.openxmlformats.org/drawingml/2006/picture">
                 <pic:pic xmlns:pic="http://schemas.openxmlformats.org/drawingml/2006/picture">
                   <pic:nvPicPr>
-                    <pic:cNvPr id="10" name="Рисунок 10" descr="Изображение выглядит как текст&#10;&#10;Автоматически созданное описание"/>
+                    <pic:cNvPr id="25" name="Рисунок 25" descr="Изображение выглядит как текст&#10;&#10;Автоматически созданное описание"/>
                     <pic:cNvPicPr/>
                   </pic:nvPicPr>
                   <pic:blipFill>
@@ -2133,7 +2107,7 @@
                   <pic:spPr>
                     <a:xfrm>
                       <a:off x="0" y="0"/>
-                      <a:ext cx="5940425" cy="1584325"/>
+                      <a:ext cx="5940425" cy="1519555"/>
                     </a:xfrm>
                     <a:prstGeom prst="rect">
                       <a:avLst/>
@@ -2177,11 +2151,15 @@
         </w:rPr>
       </w:pPr>
       <w:r>
+        <w:rPr>
+          <w:sz w:val="28"/>
+          <w:szCs w:val="28"/>
+        </w:rPr>
         <w:drawing>
-          <wp:inline distT="0" distB="0" distL="0" distR="0" wp14:anchorId="428335A3" wp14:editId="3EAD7685">
-            <wp:extent cx="2924583" cy="704948"/>
-            <wp:effectExtent l="0" t="0" r="9525" b="0"/>
-            <wp:docPr id="11" name="Рисунок 11" descr="Изображение выглядит как текст&#10;&#10;Автоматически созданное описание"/>
+          <wp:inline distT="0" distB="0" distL="0" distR="0" wp14:anchorId="381AF207" wp14:editId="7CC3DAA5">
+            <wp:extent cx="3172268" cy="638264"/>
+            <wp:effectExtent l="0" t="0" r="9525" b="9525"/>
+            <wp:docPr id="26" name="Рисунок 26" descr="Изображение выглядит как текст&#10;&#10;Автоматически созданное описание"/>
             <wp:cNvGraphicFramePr>
               <a:graphicFrameLocks xmlns:a="http://schemas.openxmlformats.org/drawingml/2006/main" noChangeAspect="1"/>
             </wp:cNvGraphicFramePr>
@@ -2189,7 +2167,7 @@
               <a:graphicData uri="http://schemas.openxmlformats.org/drawingml/2006/picture">
                 <pic:pic xmlns:pic="http://schemas.openxmlformats.org/drawingml/2006/picture">
                   <pic:nvPicPr>
-                    <pic:cNvPr id="11" name="Рисунок 11" descr="Изображение выглядит как текст&#10;&#10;Автоматически созданное описание"/>
+                    <pic:cNvPr id="26" name="Рисунок 26" descr="Изображение выглядит как текст&#10;&#10;Автоматически созданное описание"/>
                     <pic:cNvPicPr/>
                   </pic:nvPicPr>
                   <pic:blipFill>
@@ -2201,7 +2179,7 @@
                   <pic:spPr>
                     <a:xfrm>
                       <a:off x="0" y="0"/>
-                      <a:ext cx="2924583" cy="704948"/>
+                      <a:ext cx="3172268" cy="638264"/>
                     </a:xfrm>
                     <a:prstGeom prst="rect">
                       <a:avLst/>
@@ -2266,11 +2244,16 @@
         </w:rPr>
       </w:pPr>
       <w:r>
+        <w:rPr>
+          <w:sz w:val="28"/>
+          <w:szCs w:val="28"/>
+        </w:rPr>
+        <w:lastRenderedPageBreak/>
         <w:drawing>
-          <wp:inline distT="0" distB="0" distL="0" distR="0" wp14:anchorId="1FA8B106" wp14:editId="259BEB74">
-            <wp:extent cx="5896798" cy="3772426"/>
-            <wp:effectExtent l="0" t="0" r="8890" b="0"/>
-            <wp:docPr id="12" name="Рисунок 12" descr="Изображение выглядит как текст&#10;&#10;Автоматически созданное описание"/>
+          <wp:inline distT="0" distB="0" distL="0" distR="0" wp14:anchorId="08CF2FAA" wp14:editId="05217112">
+            <wp:extent cx="5940425" cy="2105025"/>
+            <wp:effectExtent l="0" t="0" r="3175" b="9525"/>
+            <wp:docPr id="29" name="Рисунок 29" descr="Изображение выглядит как текст&#10;&#10;Автоматически созданное описание"/>
             <wp:cNvGraphicFramePr>
               <a:graphicFrameLocks xmlns:a="http://schemas.openxmlformats.org/drawingml/2006/main" noChangeAspect="1"/>
             </wp:cNvGraphicFramePr>
@@ -2278,7 +2261,7 @@
               <a:graphicData uri="http://schemas.openxmlformats.org/drawingml/2006/picture">
                 <pic:pic xmlns:pic="http://schemas.openxmlformats.org/drawingml/2006/picture">
                   <pic:nvPicPr>
-                    <pic:cNvPr id="12" name="Рисунок 12" descr="Изображение выглядит как текст&#10;&#10;Автоматически созданное описание"/>
+                    <pic:cNvPr id="29" name="Рисунок 29" descr="Изображение выглядит как текст&#10;&#10;Автоматически созданное описание"/>
                     <pic:cNvPicPr/>
                   </pic:nvPicPr>
                   <pic:blipFill>
@@ -2290,7 +2273,7 @@
                   <pic:spPr>
                     <a:xfrm>
                       <a:off x="0" y="0"/>
-                      <a:ext cx="5896798" cy="3772426"/>
+                      <a:ext cx="5940425" cy="2105025"/>
                     </a:xfrm>
                     <a:prstGeom prst="rect">
                       <a:avLst/>
@@ -2334,6 +2317,9 @@
         </w:rPr>
       </w:pPr>
       <w:r>
+        <w:rPr>
+          <w:noProof/>
+        </w:rPr>
         <w:drawing>
           <wp:inline distT="0" distB="0" distL="0" distR="0" wp14:anchorId="69A4846D" wp14:editId="677927C8">
             <wp:extent cx="4810796" cy="695422"/>
@@ -2380,78 +2366,7 @@
         <w:rPr>
           <w:sz w:val="28"/>
           <w:szCs w:val="28"/>
-        </w:rPr>
-      </w:pPr>
-    </w:p>
-    <w:p>
-      <w:pPr>
-        <w:tabs>
-          <w:tab w:val="left" w:pos="821"/>
-        </w:tabs>
-        <w:spacing w:before="199"/>
-        <w:rPr>
-          <w:sz w:val="28"/>
-          <w:szCs w:val="28"/>
-        </w:rPr>
-      </w:pPr>
-    </w:p>
-    <w:p>
-      <w:pPr>
-        <w:tabs>
-          <w:tab w:val="left" w:pos="821"/>
-        </w:tabs>
-        <w:spacing w:before="199"/>
-        <w:rPr>
-          <w:sz w:val="28"/>
-          <w:szCs w:val="28"/>
-        </w:rPr>
-      </w:pPr>
-    </w:p>
-    <w:p>
-      <w:pPr>
-        <w:tabs>
-          <w:tab w:val="left" w:pos="821"/>
-        </w:tabs>
-        <w:spacing w:before="199"/>
-        <w:rPr>
-          <w:sz w:val="28"/>
-          <w:szCs w:val="28"/>
-        </w:rPr>
-      </w:pPr>
-    </w:p>
-    <w:p>
-      <w:pPr>
-        <w:tabs>
-          <w:tab w:val="left" w:pos="821"/>
-        </w:tabs>
-        <w:spacing w:before="199"/>
-        <w:rPr>
-          <w:sz w:val="28"/>
-          <w:szCs w:val="28"/>
-        </w:rPr>
-      </w:pPr>
-    </w:p>
-    <w:p>
-      <w:pPr>
-        <w:tabs>
-          <w:tab w:val="left" w:pos="821"/>
-        </w:tabs>
-        <w:spacing w:before="199"/>
-        <w:rPr>
-          <w:sz w:val="28"/>
-          <w:szCs w:val="28"/>
-        </w:rPr>
-      </w:pPr>
-    </w:p>
-    <w:p>
-      <w:pPr>
-        <w:tabs>
-          <w:tab w:val="left" w:pos="821"/>
-        </w:tabs>
-        <w:spacing w:before="199"/>
-        <w:rPr>
-          <w:sz w:val="28"/>
-          <w:szCs w:val="28"/>
+          <w:lang w:val="en-US"/>
         </w:rPr>
       </w:pPr>
     </w:p>
@@ -2495,6 +2410,9 @@
         </w:rPr>
       </w:pPr>
       <w:r>
+        <w:rPr>
+          <w:noProof/>
+        </w:rPr>
         <w:drawing>
           <wp:inline distT="0" distB="0" distL="0" distR="0" wp14:anchorId="2DF809DC" wp14:editId="1F9F0D79">
             <wp:extent cx="5940425" cy="2147570"/>
@@ -2563,6 +2481,9 @@
         </w:rPr>
       </w:pPr>
       <w:r>
+        <w:rPr>
+          <w:noProof/>
+        </w:rPr>
         <w:drawing>
           <wp:inline distT="0" distB="0" distL="0" distR="0" wp14:anchorId="33D4988D" wp14:editId="7DED1889">
             <wp:extent cx="5363323" cy="1076475"/>
@@ -2640,6 +2561,10 @@
         </w:rPr>
       </w:pPr>
       <w:r>
+        <w:rPr>
+          <w:noProof/>
+        </w:rPr>
+        <w:lastRenderedPageBreak/>
         <w:drawing>
           <wp:inline distT="0" distB="0" distL="0" distR="0" wp14:anchorId="0BD32C45" wp14:editId="3F560724">
             <wp:extent cx="5940425" cy="982345"/>
@@ -2708,6 +2633,9 @@
         </w:rPr>
       </w:pPr>
       <w:r>
+        <w:rPr>
+          <w:noProof/>
+        </w:rPr>
         <w:drawing>
           <wp:inline distT="0" distB="0" distL="0" distR="0" wp14:anchorId="625CD322" wp14:editId="1E1C9E23">
             <wp:extent cx="2238687" cy="666843"/>
@@ -2770,7 +2698,6 @@
           <w:sz w:val="28"/>
           <w:szCs w:val="28"/>
         </w:rPr>
-        <w:lastRenderedPageBreak/>
         <w:t>Представление:</w:t>
       </w:r>
       <w:r>
@@ -2850,6 +2777,7 @@
         <w:rPr>
           <w:i/>
           <w:iCs/>
+          <w:noProof/>
           <w:sz w:val="28"/>
           <w:szCs w:val="28"/>
         </w:rPr>
@@ -3042,6 +2970,7 @@
           <w:sz w:val="28"/>
           <w:szCs w:val="28"/>
         </w:rPr>
+        <w:lastRenderedPageBreak/>
         <w:br/>
       </w:r>
       <w:r>
@@ -3085,10 +3014,10 @@
       </w:r>
       <w:r>
         <w:rPr>
-          <w:sz w:val="28"/>
-          <w:szCs w:val="28"/>
-        </w:rPr>
-        <w:lastRenderedPageBreak/>
+          <w:noProof/>
+          <w:sz w:val="28"/>
+          <w:szCs w:val="28"/>
+        </w:rPr>
         <w:drawing>
           <wp:inline distT="0" distB="0" distL="0" distR="0" wp14:anchorId="702B84D1" wp14:editId="50933A97">
             <wp:extent cx="5315692" cy="3162741"/>
@@ -3359,6 +3288,7 @@
         <w:rPr>
           <w:b/>
           <w:bCs/>
+          <w:noProof/>
           <w:sz w:val="28"/>
           <w:szCs w:val="28"/>
         </w:rPr>
@@ -3419,6 +3349,7 @@
       </w:r>
       <w:r>
         <w:rPr>
+          <w:noProof/>
           <w:sz w:val="28"/>
           <w:szCs w:val="28"/>
         </w:rPr>
@@ -3460,6 +3391,7 @@
       </w:r>
       <w:r>
         <w:rPr>
+          <w:noProof/>
           <w:sz w:val="28"/>
           <w:szCs w:val="28"/>
         </w:rPr>
@@ -3603,6 +3535,7 @@
       </w:r>
       <w:r>
         <w:rPr>
+          <w:noProof/>
           <w:sz w:val="28"/>
           <w:szCs w:val="28"/>
         </w:rPr>
@@ -3665,6 +3598,7 @@
         <w:rPr>
           <w:b/>
           <w:bCs/>
+          <w:noProof/>
           <w:sz w:val="28"/>
           <w:szCs w:val="28"/>
         </w:rPr>
@@ -3715,6 +3649,7 @@
       </w:r>
       <w:r>
         <w:rPr>
+          <w:noProof/>
           <w:sz w:val="28"/>
           <w:szCs w:val="28"/>
         </w:rPr>
@@ -3882,6 +3817,7 @@
         <w:rPr>
           <w:b/>
           <w:bCs/>
+          <w:noProof/>
           <w:sz w:val="28"/>
           <w:szCs w:val="28"/>
         </w:rPr>
@@ -3944,6 +3880,7 @@
         <w:rPr>
           <w:b/>
           <w:bCs/>
+          <w:noProof/>
           <w:sz w:val="28"/>
           <w:szCs w:val="28"/>
         </w:rPr>
@@ -3996,6 +3933,7 @@
         <w:rPr>
           <w:b/>
           <w:bCs/>
+          <w:noProof/>
           <w:sz w:val="28"/>
           <w:szCs w:val="28"/>
         </w:rPr>
@@ -4138,6 +4076,7 @@
       </w:r>
       <w:r>
         <w:rPr>
+          <w:noProof/>
           <w:sz w:val="28"/>
           <w:szCs w:val="28"/>
         </w:rPr>
@@ -4186,6 +4125,7 @@
       </w:r>
       <w:r>
         <w:rPr>
+          <w:noProof/>
           <w:sz w:val="28"/>
           <w:szCs w:val="28"/>
         </w:rPr>
@@ -4234,6 +4174,7 @@
       </w:r>
       <w:r>
         <w:rPr>
+          <w:noProof/>
           <w:sz w:val="28"/>
           <w:szCs w:val="28"/>
         </w:rPr>
@@ -4283,6 +4224,7 @@
       </w:r>
       <w:r>
         <w:rPr>
+          <w:noProof/>
           <w:sz w:val="28"/>
           <w:szCs w:val="28"/>
         </w:rPr>
@@ -4353,6 +4295,7 @@
       </w:r>
       <w:r>
         <w:rPr>
+          <w:noProof/>
           <w:sz w:val="28"/>
           <w:szCs w:val="28"/>
         </w:rPr>
@@ -4401,6 +4344,7 @@
       </w:r>
       <w:r>
         <w:rPr>
+          <w:noProof/>
           <w:sz w:val="28"/>
           <w:szCs w:val="28"/>
         </w:rPr>
@@ -4457,6 +4401,7 @@
       </w:r>
       <w:r>
         <w:rPr>
+          <w:noProof/>
           <w:sz w:val="28"/>
           <w:szCs w:val="28"/>
         </w:rPr>
@@ -4520,6 +4465,455 @@
       </w:r>
       <w:r>
         <w:rPr>
+          <w:sz w:val="28"/>
+          <w:szCs w:val="28"/>
+        </w:rPr>
+        <w:br/>
+      </w:r>
+      <w:r>
+        <w:rPr>
+          <w:sz w:val="28"/>
+          <w:szCs w:val="28"/>
+        </w:rPr>
+        <w:br/>
+      </w:r>
+      <w:r>
+        <w:rPr>
+          <w:sz w:val="28"/>
+          <w:szCs w:val="28"/>
+        </w:rPr>
+        <w:br/>
+      </w:r>
+      <w:r>
+        <w:rPr>
+          <w:sz w:val="28"/>
+          <w:szCs w:val="28"/>
+        </w:rPr>
+        <w:br/>
+      </w:r>
+      <w:r>
+        <w:rPr>
+          <w:sz w:val="28"/>
+          <w:szCs w:val="28"/>
+        </w:rPr>
+        <w:br/>
+      </w:r>
+      <w:r>
+        <w:rPr>
+          <w:sz w:val="28"/>
+          <w:szCs w:val="28"/>
+        </w:rPr>
+        <w:br/>
+      </w:r>
+      <w:r>
+        <w:rPr>
+          <w:sz w:val="28"/>
+          <w:szCs w:val="28"/>
+        </w:rPr>
+        <w:br/>
+      </w:r>
+      <w:r>
+        <w:rPr>
+          <w:sz w:val="28"/>
+          <w:szCs w:val="28"/>
+        </w:rPr>
+        <w:br/>
+      </w:r>
+      <w:r>
+        <w:rPr>
+          <w:sz w:val="28"/>
+          <w:szCs w:val="28"/>
+        </w:rPr>
+        <w:lastRenderedPageBreak/>
+        <w:t>Первый</w:t>
+      </w:r>
+      <w:r>
+        <w:rPr>
+          <w:sz w:val="28"/>
+          <w:szCs w:val="28"/>
+        </w:rPr>
+        <w:t xml:space="preserve"> запрос без индекса:</w:t>
+      </w:r>
+      <w:r>
+        <w:rPr>
+          <w:sz w:val="28"/>
+          <w:szCs w:val="28"/>
+        </w:rPr>
+        <w:br/>
+      </w:r>
+      <w:r>
+        <w:rPr>
+          <w:noProof/>
+        </w:rPr>
+        <w:drawing>
+          <wp:inline distT="0" distB="0" distL="0" distR="0" wp14:anchorId="44D1EC90" wp14:editId="1E8D71AD">
+            <wp:extent cx="4593265" cy="2753013"/>
+            <wp:effectExtent l="0" t="0" r="0" b="9525"/>
+            <wp:docPr id="42" name="Рисунок 42" descr="Изображение выглядит как текст&#10;&#10;Автоматически созданное описание"/>
+            <wp:cNvGraphicFramePr>
+              <a:graphicFrameLocks xmlns:a="http://schemas.openxmlformats.org/drawingml/2006/main" noChangeAspect="1"/>
+            </wp:cNvGraphicFramePr>
+            <a:graphic xmlns:a="http://schemas.openxmlformats.org/drawingml/2006/main">
+              <a:graphicData uri="http://schemas.openxmlformats.org/drawingml/2006/picture">
+                <pic:pic xmlns:pic="http://schemas.openxmlformats.org/drawingml/2006/picture">
+                  <pic:nvPicPr>
+                    <pic:cNvPr id="1" name="Рисунок 1" descr="Изображение выглядит как текст&#10;&#10;Автоматически созданное описание"/>
+                    <pic:cNvPicPr/>
+                  </pic:nvPicPr>
+                  <pic:blipFill>
+                    <a:blip r:embed="rId6"/>
+                    <a:stretch>
+                      <a:fillRect/>
+                    </a:stretch>
+                  </pic:blipFill>
+                  <pic:spPr>
+                    <a:xfrm>
+                      <a:off x="0" y="0"/>
+                      <a:ext cx="4609896" cy="2762981"/>
+                    </a:xfrm>
+                    <a:prstGeom prst="rect">
+                      <a:avLst/>
+                    </a:prstGeom>
+                  </pic:spPr>
+                </pic:pic>
+              </a:graphicData>
+            </a:graphic>
+          </wp:inline>
+        </w:drawing>
+      </w:r>
+      <w:r>
+        <w:rPr>
+          <w:sz w:val="28"/>
+          <w:szCs w:val="28"/>
+        </w:rPr>
+        <w:br/>
+      </w:r>
+      <w:r>
+        <w:rPr>
+          <w:sz w:val="28"/>
+          <w:szCs w:val="28"/>
+        </w:rPr>
+        <w:drawing>
+          <wp:inline distT="0" distB="0" distL="0" distR="0" wp14:anchorId="705F907A" wp14:editId="1D368C9D">
+            <wp:extent cx="3715268" cy="457264"/>
+            <wp:effectExtent l="0" t="0" r="0" b="0"/>
+            <wp:docPr id="37" name="Рисунок 37"/>
+            <wp:cNvGraphicFramePr>
+              <a:graphicFrameLocks xmlns:a="http://schemas.openxmlformats.org/drawingml/2006/main" noChangeAspect="1"/>
+            </wp:cNvGraphicFramePr>
+            <a:graphic xmlns:a="http://schemas.openxmlformats.org/drawingml/2006/main">
+              <a:graphicData uri="http://schemas.openxmlformats.org/drawingml/2006/picture">
+                <pic:pic xmlns:pic="http://schemas.openxmlformats.org/drawingml/2006/picture">
+                  <pic:nvPicPr>
+                    <pic:cNvPr id="1" name=""/>
+                    <pic:cNvPicPr/>
+                  </pic:nvPicPr>
+                  <pic:blipFill>
+                    <a:blip r:embed="rId44"/>
+                    <a:stretch>
+                      <a:fillRect/>
+                    </a:stretch>
+                  </pic:blipFill>
+                  <pic:spPr>
+                    <a:xfrm>
+                      <a:off x="0" y="0"/>
+                      <a:ext cx="3715268" cy="457264"/>
+                    </a:xfrm>
+                    <a:prstGeom prst="rect">
+                      <a:avLst/>
+                    </a:prstGeom>
+                  </pic:spPr>
+                </pic:pic>
+              </a:graphicData>
+            </a:graphic>
+          </wp:inline>
+        </w:drawing>
+      </w:r>
+      <w:r>
+        <w:rPr>
+          <w:sz w:val="28"/>
+          <w:szCs w:val="28"/>
+        </w:rPr>
+        <w:br/>
+      </w:r>
+      <w:r>
+        <w:rPr>
+          <w:sz w:val="28"/>
+          <w:szCs w:val="28"/>
+        </w:rPr>
+        <w:drawing>
+          <wp:inline distT="0" distB="0" distL="0" distR="0" wp14:anchorId="20921FE6" wp14:editId="3364CFEF">
+            <wp:extent cx="5940425" cy="2625725"/>
+            <wp:effectExtent l="0" t="0" r="3175" b="3175"/>
+            <wp:docPr id="46" name="Рисунок 46"/>
+            <wp:cNvGraphicFramePr>
+              <a:graphicFrameLocks xmlns:a="http://schemas.openxmlformats.org/drawingml/2006/main" noChangeAspect="1"/>
+            </wp:cNvGraphicFramePr>
+            <a:graphic xmlns:a="http://schemas.openxmlformats.org/drawingml/2006/main">
+              <a:graphicData uri="http://schemas.openxmlformats.org/drawingml/2006/picture">
+                <pic:pic xmlns:pic="http://schemas.openxmlformats.org/drawingml/2006/picture">
+                  <pic:nvPicPr>
+                    <pic:cNvPr id="1" name=""/>
+                    <pic:cNvPicPr/>
+                  </pic:nvPicPr>
+                  <pic:blipFill>
+                    <a:blip r:embed="rId45"/>
+                    <a:stretch>
+                      <a:fillRect/>
+                    </a:stretch>
+                  </pic:blipFill>
+                  <pic:spPr>
+                    <a:xfrm>
+                      <a:off x="0" y="0"/>
+                      <a:ext cx="5940425" cy="2625725"/>
+                    </a:xfrm>
+                    <a:prstGeom prst="rect">
+                      <a:avLst/>
+                    </a:prstGeom>
+                  </pic:spPr>
+                </pic:pic>
+              </a:graphicData>
+            </a:graphic>
+          </wp:inline>
+        </w:drawing>
+      </w:r>
+      <w:r>
+        <w:rPr>
+          <w:sz w:val="28"/>
+          <w:szCs w:val="28"/>
+        </w:rPr>
+        <w:br/>
+      </w:r>
+      <w:r>
+        <w:rPr>
+          <w:sz w:val="28"/>
+          <w:szCs w:val="28"/>
+        </w:rPr>
+        <w:br/>
+      </w:r>
+      <w:r>
+        <w:rPr>
+          <w:sz w:val="28"/>
+          <w:szCs w:val="28"/>
+        </w:rPr>
+        <w:drawing>
+          <wp:inline distT="0" distB="0" distL="0" distR="0" wp14:anchorId="4CB18766" wp14:editId="7C193CE7">
+            <wp:extent cx="5940425" cy="584835"/>
+            <wp:effectExtent l="0" t="0" r="3175" b="5715"/>
+            <wp:docPr id="55" name="Рисунок 55"/>
+            <wp:cNvGraphicFramePr>
+              <a:graphicFrameLocks xmlns:a="http://schemas.openxmlformats.org/drawingml/2006/main" noChangeAspect="1"/>
+            </wp:cNvGraphicFramePr>
+            <a:graphic xmlns:a="http://schemas.openxmlformats.org/drawingml/2006/main">
+              <a:graphicData uri="http://schemas.openxmlformats.org/drawingml/2006/picture">
+                <pic:pic xmlns:pic="http://schemas.openxmlformats.org/drawingml/2006/picture">
+                  <pic:nvPicPr>
+                    <pic:cNvPr id="1" name=""/>
+                    <pic:cNvPicPr/>
+                  </pic:nvPicPr>
+                  <pic:blipFill>
+                    <a:blip r:embed="rId46"/>
+                    <a:stretch>
+                      <a:fillRect/>
+                    </a:stretch>
+                  </pic:blipFill>
+                  <pic:spPr>
+                    <a:xfrm>
+                      <a:off x="0" y="0"/>
+                      <a:ext cx="5940425" cy="584835"/>
+                    </a:xfrm>
+                    <a:prstGeom prst="rect">
+                      <a:avLst/>
+                    </a:prstGeom>
+                  </pic:spPr>
+                </pic:pic>
+              </a:graphicData>
+            </a:graphic>
+          </wp:inline>
+        </w:drawing>
+      </w:r>
+      <w:r>
+        <w:rPr>
+          <w:sz w:val="28"/>
+          <w:szCs w:val="28"/>
+        </w:rPr>
+        <w:br/>
+      </w:r>
+      <w:r>
+        <w:rPr>
+          <w:sz w:val="28"/>
+          <w:szCs w:val="28"/>
+        </w:rPr>
+        <w:br/>
+      </w:r>
+      <w:r>
+        <w:rPr>
+          <w:sz w:val="28"/>
+          <w:szCs w:val="28"/>
+        </w:rPr>
+        <w:t>Создание индекса:</w:t>
+      </w:r>
+      <w:r>
+        <w:rPr>
+          <w:sz w:val="28"/>
+          <w:szCs w:val="28"/>
+        </w:rPr>
+        <w:br/>
+      </w:r>
+      <w:r>
+        <w:rPr>
+          <w:sz w:val="28"/>
+          <w:szCs w:val="28"/>
+        </w:rPr>
+        <w:drawing>
+          <wp:inline distT="0" distB="0" distL="0" distR="0" wp14:anchorId="7F450834" wp14:editId="1658A575">
+            <wp:extent cx="3153215" cy="438211"/>
+            <wp:effectExtent l="0" t="0" r="9525" b="0"/>
+            <wp:docPr id="56" name="Рисунок 56"/>
+            <wp:cNvGraphicFramePr>
+              <a:graphicFrameLocks xmlns:a="http://schemas.openxmlformats.org/drawingml/2006/main" noChangeAspect="1"/>
+            </wp:cNvGraphicFramePr>
+            <a:graphic xmlns:a="http://schemas.openxmlformats.org/drawingml/2006/main">
+              <a:graphicData uri="http://schemas.openxmlformats.org/drawingml/2006/picture">
+                <pic:pic xmlns:pic="http://schemas.openxmlformats.org/drawingml/2006/picture">
+                  <pic:nvPicPr>
+                    <pic:cNvPr id="1" name=""/>
+                    <pic:cNvPicPr/>
+                  </pic:nvPicPr>
+                  <pic:blipFill>
+                    <a:blip r:embed="rId47"/>
+                    <a:stretch>
+                      <a:fillRect/>
+                    </a:stretch>
+                  </pic:blipFill>
+                  <pic:spPr>
+                    <a:xfrm>
+                      <a:off x="0" y="0"/>
+                      <a:ext cx="3153215" cy="438211"/>
+                    </a:xfrm>
+                    <a:prstGeom prst="rect">
+                      <a:avLst/>
+                    </a:prstGeom>
+                  </pic:spPr>
+                </pic:pic>
+              </a:graphicData>
+            </a:graphic>
+          </wp:inline>
+        </w:drawing>
+      </w:r>
+      <w:r>
+        <w:rPr>
+          <w:sz w:val="28"/>
+          <w:szCs w:val="28"/>
+        </w:rPr>
+        <w:br/>
+      </w:r>
+      <w:r>
+        <w:rPr>
+          <w:sz w:val="28"/>
+          <w:szCs w:val="28"/>
+        </w:rPr>
+        <w:drawing>
+          <wp:inline distT="0" distB="0" distL="0" distR="0" wp14:anchorId="7C9F0D1C" wp14:editId="7CC6E6F3">
+            <wp:extent cx="3019846" cy="581106"/>
+            <wp:effectExtent l="0" t="0" r="9525" b="9525"/>
+            <wp:docPr id="57" name="Рисунок 57" descr="Изображение выглядит как текст&#10;&#10;Автоматически созданное описание"/>
+            <wp:cNvGraphicFramePr>
+              <a:graphicFrameLocks xmlns:a="http://schemas.openxmlformats.org/drawingml/2006/main" noChangeAspect="1"/>
+            </wp:cNvGraphicFramePr>
+            <a:graphic xmlns:a="http://schemas.openxmlformats.org/drawingml/2006/main">
+              <a:graphicData uri="http://schemas.openxmlformats.org/drawingml/2006/picture">
+                <pic:pic xmlns:pic="http://schemas.openxmlformats.org/drawingml/2006/picture">
+                  <pic:nvPicPr>
+                    <pic:cNvPr id="57" name="Рисунок 57" descr="Изображение выглядит как текст&#10;&#10;Автоматически созданное описание"/>
+                    <pic:cNvPicPr/>
+                  </pic:nvPicPr>
+                  <pic:blipFill>
+                    <a:blip r:embed="rId48"/>
+                    <a:stretch>
+                      <a:fillRect/>
+                    </a:stretch>
+                  </pic:blipFill>
+                  <pic:spPr>
+                    <a:xfrm>
+                      <a:off x="0" y="0"/>
+                      <a:ext cx="3019846" cy="581106"/>
+                    </a:xfrm>
+                    <a:prstGeom prst="rect">
+                      <a:avLst/>
+                    </a:prstGeom>
+                  </pic:spPr>
+                </pic:pic>
+              </a:graphicData>
+            </a:graphic>
+          </wp:inline>
+        </w:drawing>
+      </w:r>
+      <w:r>
+        <w:rPr>
+          <w:sz w:val="28"/>
+          <w:szCs w:val="28"/>
+        </w:rPr>
+        <w:br/>
+        <w:t>запрос:</w:t>
+      </w:r>
+      <w:r>
+        <w:rPr>
+          <w:sz w:val="28"/>
+          <w:szCs w:val="28"/>
+        </w:rPr>
+        <w:br/>
+      </w:r>
+      <w:r>
+        <w:rPr>
+          <w:sz w:val="28"/>
+          <w:szCs w:val="28"/>
+        </w:rPr>
+        <w:drawing>
+          <wp:inline distT="0" distB="0" distL="0" distR="0" wp14:anchorId="5ED57237" wp14:editId="3D8B965A">
+            <wp:extent cx="3600953" cy="457264"/>
+            <wp:effectExtent l="0" t="0" r="0" b="0"/>
+            <wp:docPr id="58" name="Рисунок 58"/>
+            <wp:cNvGraphicFramePr>
+              <a:graphicFrameLocks xmlns:a="http://schemas.openxmlformats.org/drawingml/2006/main" noChangeAspect="1"/>
+            </wp:cNvGraphicFramePr>
+            <a:graphic xmlns:a="http://schemas.openxmlformats.org/drawingml/2006/main">
+              <a:graphicData uri="http://schemas.openxmlformats.org/drawingml/2006/picture">
+                <pic:pic xmlns:pic="http://schemas.openxmlformats.org/drawingml/2006/picture">
+                  <pic:nvPicPr>
+                    <pic:cNvPr id="1" name=""/>
+                    <pic:cNvPicPr/>
+                  </pic:nvPicPr>
+                  <pic:blipFill>
+                    <a:blip r:embed="rId49"/>
+                    <a:stretch>
+                      <a:fillRect/>
+                    </a:stretch>
+                  </pic:blipFill>
+                  <pic:spPr>
+                    <a:xfrm>
+                      <a:off x="0" y="0"/>
+                      <a:ext cx="3600953" cy="457264"/>
+                    </a:xfrm>
+                    <a:prstGeom prst="rect">
+                      <a:avLst/>
+                    </a:prstGeom>
+                  </pic:spPr>
+                </pic:pic>
+              </a:graphicData>
+            </a:graphic>
+          </wp:inline>
+        </w:drawing>
+      </w:r>
+      <w:r>
+        <w:rPr>
+          <w:sz w:val="28"/>
+          <w:szCs w:val="28"/>
+        </w:rPr>
+        <w:br/>
+      </w:r>
+      <w:r>
+        <w:rPr>
           <w:i/>
           <w:iCs/>
           <w:sz w:val="28"/>
@@ -4543,9 +4937,11 @@
       </w:r>
       <w:r>
         <w:rPr>
-          <w:sz w:val="28"/>
-          <w:szCs w:val="28"/>
-        </w:rPr>
+          <w:noProof/>
+          <w:sz w:val="28"/>
+          <w:szCs w:val="28"/>
+        </w:rPr>
+        <w:lastRenderedPageBreak/>
         <w:drawing>
           <wp:inline distT="0" distB="0" distL="0" distR="0" wp14:anchorId="39BEE442" wp14:editId="6B478B85">
             <wp:extent cx="3086531" cy="971686"/>
@@ -4562,7 +4958,7 @@
                     <pic:cNvPicPr/>
                   </pic:nvPicPr>
                   <pic:blipFill>
-                    <a:blip r:embed="rId44"/>
+                    <a:blip r:embed="rId50"/>
                     <a:stretch>
                       <a:fillRect/>
                     </a:stretch>
@@ -4612,7 +5008,6 @@
           <w:sz w:val="28"/>
           <w:szCs w:val="28"/>
         </w:rPr>
-        <w:lastRenderedPageBreak/>
         <w:t>Выводы</w:t>
       </w:r>
       <w:r>
@@ -4645,7 +5040,7 @@
           <w:sz w:val="28"/>
           <w:szCs w:val="28"/>
         </w:rPr>
-        <w:t xml:space="preserve">В ходе данной лабораторной работы я овладела практическими навыками создания представлений и запросов на выборку данных к базе данных </w:t>
+        <w:t xml:space="preserve">В ходе данной лабораторной работы я овладел практическими навыками создания представлений и запросов на выборку данных к базе данных </w:t>
       </w:r>
       <w:proofErr w:type="spellStart"/>
       <w:r>
@@ -4661,7 +5056,7 @@
           <w:sz w:val="28"/>
           <w:szCs w:val="28"/>
         </w:rPr>
-        <w:t>. В рамках работы активно использовались подзапросы, в том числе для операций создания, редактирования и удаления данных. Также мной были освоены просты и составные индексы, которые я применила на практике.</w:t>
+        <w:t>. В рамках работы активно использовались подзапросы, в том числе для операций создания, редактирования и удаления данных. Также мной были освоены просты и составные индексы, которые я применил на практике.</w:t>
       </w:r>
       <w:r>
         <w:rPr>
@@ -4738,7 +5133,7 @@
 </file>
 
 <file path=word/numbering.xml><?xml version="1.0" encoding="utf-8"?>
-<w:numbering xmlns:wpc="http://schemas.microsoft.com/office/word/2010/wordprocessingCanvas" xmlns:cx="http://schemas.microsoft.com/office/drawing/2014/chartex" xmlns:cx1="http://schemas.microsoft.com/office/drawing/2015/9/8/chartex" xmlns:cx2="http://schemas.microsoft.com/office/drawing/2015/10/21/chartex" xmlns:cx3="http://schemas.microsoft.com/office/drawing/2016/5/9/chartex" xmlns:cx4="http://schemas.microsoft.com/office/drawing/2016/5/10/chartex" xmlns:cx5="http://schemas.microsoft.com/office/drawing/2016/5/11/chartex" xmlns:cx6="http://schemas.microsoft.com/office/drawing/2016/5/12/chartex" xmlns:cx7="http://schemas.microsoft.com/office/drawing/2016/5/13/chartex" xmlns:cx8="http://schemas.microsoft.com/office/drawing/2016/5/14/chartex" xmlns:mc="http://schemas.openxmlformats.org/markup-compatibility/2006" xmlns:aink="http://schemas.microsoft.com/office/drawing/2016/ink" xmlns:am3d="http://schemas.microsoft.com/office/drawing/2017/model3d" xmlns:o="urn:schemas-microsoft-com:office:office" xmlns:r="http://schemas.openxmlformats.org/officeDocument/2006/relationships" xmlns:m="http://schemas.openxmlformats.org/officeDocument/2006/math" xmlns:v="urn:schemas-microsoft-com:vml" xmlns:wp14="http://schemas.microsoft.com/office/word/2010/wordprocessingDrawing" xmlns:wp="http://schemas.openxmlformats.org/drawingml/2006/wordprocessingDrawing" xmlns:w10="urn:schemas-microsoft-com:office:word" xmlns:w="http://schemas.openxmlformats.org/wordprocessingml/2006/main" xmlns:w14="http://schemas.microsoft.com/office/word/2010/wordml" xmlns:w15="http://schemas.microsoft.com/office/word/2012/wordml" xmlns:w16cex="http://schemas.microsoft.com/office/word/2018/wordml/cex" xmlns:w16cid="http://schemas.microsoft.com/office/word/2016/wordml/cid" xmlns:w16="http://schemas.microsoft.com/office/word/2018/wordml" xmlns:w16sdtdh="http://schemas.microsoft.com/office/word/2020/wordml/sdtdatahash" xmlns:w16se="http://schemas.microsoft.com/office/word/2015/wordml/symex" xmlns:wpg="http://schemas.microsoft.com/office/word/2010/wordprocessingGroup" xmlns:wpi="http://schemas.microsoft.com/office/word/2010/wordprocessingInk" xmlns:wne="http://schemas.microsoft.com/office/word/2006/wordml" xmlns:wps="http://schemas.microsoft.com/office/word/2010/wordprocessingShape" mc:Ignorable="w14 w15 w16se w16cid w16 w16cex w16sdtdh wp14">
+<w:numbering xmlns:wpc="http://schemas.microsoft.com/office/word/2010/wordprocessingCanvas" xmlns:cx="http://schemas.microsoft.com/office/drawing/2014/chartex" xmlns:cx1="http://schemas.microsoft.com/office/drawing/2015/9/8/chartex" xmlns:cx2="http://schemas.microsoft.com/office/drawing/2015/10/21/chartex" xmlns:cx3="http://schemas.microsoft.com/office/drawing/2016/5/9/chartex" xmlns:cx4="http://schemas.microsoft.com/office/drawing/2016/5/10/chartex" xmlns:cx5="http://schemas.microsoft.com/office/drawing/2016/5/11/chartex" xmlns:cx6="http://schemas.microsoft.com/office/drawing/2016/5/12/chartex" xmlns:cx7="http://schemas.microsoft.com/office/drawing/2016/5/13/chartex" xmlns:cx8="http://schemas.microsoft.com/office/drawing/2016/5/14/chartex" xmlns:mc="http://schemas.openxmlformats.org/markup-compatibility/2006" xmlns:aink="http://schemas.microsoft.com/office/drawing/2016/ink" xmlns:am3d="http://schemas.microsoft.com/office/drawing/2017/model3d" xmlns:o="urn:schemas-microsoft-com:office:office" xmlns:oel="http://schemas.microsoft.com/office/2019/extlst" xmlns:r="http://schemas.openxmlformats.org/officeDocument/2006/relationships" xmlns:m="http://schemas.openxmlformats.org/officeDocument/2006/math" xmlns:v="urn:schemas-microsoft-com:vml" xmlns:wp14="http://schemas.microsoft.com/office/word/2010/wordprocessingDrawing" xmlns:wp="http://schemas.openxmlformats.org/drawingml/2006/wordprocessingDrawing" xmlns:w10="urn:schemas-microsoft-com:office:word" xmlns:w="http://schemas.openxmlformats.org/wordprocessingml/2006/main" xmlns:w14="http://schemas.microsoft.com/office/word/2010/wordml" xmlns:w15="http://schemas.microsoft.com/office/word/2012/wordml" xmlns:w16cex="http://schemas.microsoft.com/office/word/2018/wordml/cex" xmlns:w16cid="http://schemas.microsoft.com/office/word/2016/wordml/cid" xmlns:w16="http://schemas.microsoft.com/office/word/2018/wordml" xmlns:w16sdtdh="http://schemas.microsoft.com/office/word/2020/wordml/sdtdatahash" xmlns:w16se="http://schemas.microsoft.com/office/word/2015/wordml/symex" xmlns:wpg="http://schemas.microsoft.com/office/word/2010/wordprocessingGroup" xmlns:wpi="http://schemas.microsoft.com/office/word/2010/wordprocessingInk" xmlns:wne="http://schemas.microsoft.com/office/word/2006/wordml" xmlns:wps="http://schemas.microsoft.com/office/word/2010/wordprocessingShape" mc:Ignorable="w14 w15 w16se w16cid w16 w16cex w16sdtdh wp14">
   <w:abstractNum w:abstractNumId="0" w15:restartNumberingAfterBreak="0">
     <w:nsid w:val="1D823A68"/>
     <w:multiLevelType w:val="hybridMultilevel"/>

</xml_diff>